<commit_message>
removing typos on Lab4
</commit_message>
<xml_diff>
--- a/Labs/Lab 4/Lab4_Daniel_Karengera_041190631.docx
+++ b/Labs/Lab 4/Lab4_Daniel_Karengera_041190631.docx
@@ -386,21 +386,7 @@
             <w:tcW w:w="3090" w:type="dxa"/>
           </w:tcPr>
           <w:p>
-            <w:pPr>
-              <w:rPr>
-                <w:rFonts w:asciiTheme="minorBidi" w:hAnsiTheme="minorBidi"/>
-                <w:sz w:val="20"/>
-                <w:szCs w:val="20"/>
-                <w:highlight w:val="yellow"/>
-              </w:rPr>
-            </w:pPr>
-            <w:r>
-              <w:rPr>
-                <w:rFonts w:asciiTheme="minorBidi" w:hAnsiTheme="minorBidi"/>
-                <w:sz w:val="20"/>
-                <w:szCs w:val="20"/>
-                <w:highlight w:val="yellow"/>
-              </w:rPr>
+            <w:r>
               <w:t xml:space="preserve">The progress bar: When it receives focus, the screen reader does not announce any role (i.e., slider)  </w:t>
             </w:r>
           </w:p>
@@ -410,18 +396,7 @@
             <w:tcW w:w="1524" w:type="dxa"/>
           </w:tcPr>
           <w:p>
-            <w:pPr>
-              <w:rPr>
-                <w:rFonts w:asciiTheme="minorBidi" w:hAnsiTheme="minorBidi"/>
-                <w:sz w:val="20"/>
-                <w:szCs w:val="20"/>
-                <w:highlight w:val="yellow"/>
-              </w:rPr>
-            </w:pPr>
-            <w:r>
-              <w:rPr>
-                <w:highlight w:val="yellow"/>
-              </w:rPr>
+            <w:r>
               <w:t>4.1.2 Name, Role, Value</w:t>
             </w:r>
           </w:p>
@@ -431,21 +406,7 @@
             <w:tcW w:w="4253" w:type="dxa"/>
           </w:tcPr>
           <w:p>
-            <w:pPr>
-              <w:rPr>
-                <w:rFonts w:asciiTheme="minorBidi" w:hAnsiTheme="minorBidi"/>
-                <w:sz w:val="20"/>
-                <w:szCs w:val="20"/>
-                <w:highlight w:val="yellow"/>
-              </w:rPr>
-            </w:pPr>
-            <w:r>
-              <w:rPr>
-                <w:rFonts w:asciiTheme="minorBidi" w:hAnsiTheme="minorBidi"/>
-                <w:sz w:val="20"/>
-                <w:szCs w:val="20"/>
-                <w:highlight w:val="yellow"/>
-              </w:rPr>
+            <w:r>
               <w:t>G108: Using markup features to expose the name and role, allow user-settable properties to be directly set, and provide notification of changes</w:t>
             </w:r>
           </w:p>
@@ -774,23 +735,7 @@
             <w:tcW w:w="3090" w:type="dxa"/>
           </w:tcPr>
           <w:p>
-            <w:pPr>
-              <w:rPr>
-                <w:rFonts w:asciiTheme="minorBidi" w:hAnsiTheme="minorBidi"/>
-                <w:sz w:val="20"/>
-                <w:szCs w:val="20"/>
-                <w:highlight w:val="yellow"/>
-                <w:lang w:val="en-CA"/>
-              </w:rPr>
-            </w:pPr>
-            <w:r>
-              <w:rPr>
-                <w:rFonts w:asciiTheme="minorBidi" w:hAnsiTheme="minorBidi"/>
-                <w:sz w:val="20"/>
-                <w:szCs w:val="20"/>
-                <w:highlight w:val="yellow"/>
-                <w:lang w:val="en-CA"/>
-              </w:rPr>
+            <w:r>
               <w:t>On a mobile view (320 CSS pixels), the carrousel back and next buttons disappear</w:t>
             </w:r>
           </w:p>
@@ -800,18 +745,7 @@
             <w:tcW w:w="1524" w:type="dxa"/>
           </w:tcPr>
           <w:p>
-            <w:pPr>
-              <w:rPr>
-                <w:rFonts w:asciiTheme="minorBidi" w:hAnsiTheme="minorBidi"/>
-                <w:sz w:val="20"/>
-                <w:szCs w:val="20"/>
-                <w:highlight w:val="yellow"/>
-              </w:rPr>
-            </w:pPr>
-            <w:r>
-              <w:rPr>
-                <w:highlight w:val="yellow"/>
-              </w:rPr>
+            <w:r>
               <w:t>2.4.7 Focus Visible</w:t>
             </w:r>
           </w:p>
@@ -821,24 +755,10 @@
             <w:tcW w:w="4253" w:type="dxa"/>
           </w:tcPr>
           <w:p>
-            <w:pPr>
-              <w:rPr>
-                <w:rFonts w:asciiTheme="minorBidi" w:hAnsiTheme="minorBidi"/>
-                <w:sz w:val="20"/>
-                <w:szCs w:val="20"/>
-                <w:highlight w:val="yellow"/>
-              </w:rPr>
-            </w:pPr>
-            <w:r>
-              <w:rPr>
-                <w:highlight w:val="yellow"/>
-              </w:rPr>
+            <w:r>
               <w:t xml:space="preserve">F55: </w:t>
             </w:r>
             <w:r>
-              <w:rPr>
-                <w:highlight w:val="yellow"/>
-              </w:rPr>
               <w:t>Failure of Success Criteria 2.1.1, 2.4.7, and 3.2.1 due to using script to remove focus when focus is received</w:t>
             </w:r>
           </w:p>

</xml_diff>